<commit_message>
profile update 14th oct 19
</commit_message>
<xml_diff>
--- a/Ketan_Profile.docx
+++ b/Ketan_Profile.docx
@@ -991,8 +991,6 @@
               </w:rPr>
               <w:t>+</w:t>
             </w:r>
-            <w:bookmarkStart w:id="0" w:name="_GoBack"/>
-            <w:bookmarkEnd w:id="0"/>
             <w:r>
               <w:rPr>
                 <w:color w:val="auto"/>
@@ -1088,7 +1086,7 @@
                   <v:shape id="_x0000_i1028" type="#_x0000_t75" style="width:15.6pt;height:16.8pt" o:ole="">
                     <v:imagedata r:id="rId12" o:title=""/>
                   </v:shape>
-                  <o:OLEObject Type="Embed" ProgID="PBrush" ShapeID="_x0000_i1028" DrawAspect="Content" ObjectID="_1632231699" r:id="rId13"/>
+                  <o:OLEObject Type="Embed" ProgID="PBrush" ShapeID="_x0000_i1028" DrawAspect="Content" ObjectID="_1632575949" r:id="rId13"/>
                 </w:object>
               </w:r>
             </w:hyperlink>
@@ -1130,7 +1128,7 @@
                 <v:shape id="_x0000_i1029" type="#_x0000_t75" style="width:21.6pt;height:15.6pt" o:ole="">
                   <v:imagedata r:id="rId14" o:title=""/>
                 </v:shape>
-                <o:OLEObject Type="Embed" ProgID="PBrush" ShapeID="_x0000_i1029" DrawAspect="Content" ObjectID="_1632231700" r:id="rId15"/>
+                <o:OLEObject Type="Embed" ProgID="PBrush" ShapeID="_x0000_i1029" DrawAspect="Content" ObjectID="_1632575950" r:id="rId15"/>
               </w:object>
             </w:r>
             <w:r>
@@ -1237,7 +1235,7 @@
                   <v:shape id="_x0000_i1030" type="#_x0000_t75" style="width:15.6pt;height:16.8pt" o:ole="">
                     <v:imagedata r:id="rId12" o:title=""/>
                   </v:shape>
-                  <o:OLEObject Type="Embed" ProgID="PBrush" ShapeID="_x0000_i1030" DrawAspect="Content" ObjectID="_1632231701" r:id="rId17"/>
+                  <o:OLEObject Type="Embed" ProgID="PBrush" ShapeID="_x0000_i1030" DrawAspect="Content" ObjectID="_1632575951" r:id="rId17"/>
                 </w:object>
               </w:r>
             </w:hyperlink>
@@ -1267,7 +1265,7 @@
                 <v:shape id="_x0000_i1031" type="#_x0000_t75" style="width:21.6pt;height:15.6pt" o:ole="">
                   <v:imagedata r:id="rId14" o:title=""/>
                 </v:shape>
-                <o:OLEObject Type="Embed" ProgID="PBrush" ShapeID="_x0000_i1031" DrawAspect="Content" ObjectID="_1632231702" r:id="rId18"/>
+                <o:OLEObject Type="Embed" ProgID="PBrush" ShapeID="_x0000_i1031" DrawAspect="Content" ObjectID="_1632575952" r:id="rId18"/>
               </w:object>
             </w:r>
             <w:r>
@@ -4637,38 +4635,82 @@
               <w:rPr>
                 <w:color w:val="FFFFFF" w:themeColor="background1"/>
               </w:rPr>
-              <w:t>Optimized solution seeker, a clear communicator</w:t>
-            </w:r>
-            <w:r>
-              <w:rPr>
+              <w:t xml:space="preserve">Dynamic </w:t>
+            </w:r>
+            <w:r>
+              <w:rPr>
+                <w:i w:val="0"/>
+                <w:iCs/>
                 <w:color w:val="FFFFFF" w:themeColor="background1"/>
               </w:rPr>
-              <w:t>, a</w:t>
+              <w:t>|</w:t>
             </w:r>
             <w:r>
               <w:rPr>
                 <w:color w:val="FFFFFF" w:themeColor="background1"/>
               </w:rPr>
-              <w:t xml:space="preserve">ttentive </w:t>
+              <w:t xml:space="preserve"> O</w:t>
             </w:r>
             <w:r>
               <w:rPr>
                 <w:color w:val="FFFFFF" w:themeColor="background1"/>
               </w:rPr>
-              <w:t>and r</w:t>
+              <w:t>ptimized solution seeker</w:t>
             </w:r>
             <w:r>
               <w:rPr>
                 <w:color w:val="FFFFFF" w:themeColor="background1"/>
               </w:rPr>
-              <w:t>esponsive</w:t>
+              <w:t xml:space="preserve"> |</w:t>
             </w:r>
             <w:r>
               <w:rPr>
                 <w:color w:val="FFFFFF" w:themeColor="background1"/>
               </w:rPr>
-              <w:t>.</w:t>
-            </w:r>
+              <w:t xml:space="preserve"> </w:t>
+            </w:r>
+            <w:r>
+              <w:rPr>
+                <w:color w:val="FFFFFF" w:themeColor="background1"/>
+              </w:rPr>
+              <w:t xml:space="preserve">Quick Learner </w:t>
+            </w:r>
+            <w:r>
+              <w:rPr>
+                <w:i w:val="0"/>
+                <w:iCs/>
+                <w:color w:val="FFFFFF" w:themeColor="background1"/>
+              </w:rPr>
+              <w:t>|A</w:t>
+            </w:r>
+            <w:r>
+              <w:rPr>
+                <w:color w:val="FFFFFF" w:themeColor="background1"/>
+              </w:rPr>
+              <w:t xml:space="preserve"> clear communicator</w:t>
+            </w:r>
+            <w:r>
+              <w:rPr>
+                <w:color w:val="FFFFFF" w:themeColor="background1"/>
+              </w:rPr>
+              <w:t xml:space="preserve"> </w:t>
+            </w:r>
+            <w:r>
+              <w:rPr>
+                <w:i w:val="0"/>
+                <w:iCs/>
+                <w:color w:val="FFFFFF" w:themeColor="background1"/>
+              </w:rPr>
+              <w:t xml:space="preserve">| </w:t>
+            </w:r>
+            <w:r>
+              <w:rPr>
+                <w:color w:val="FFFFFF" w:themeColor="background1"/>
+              </w:rPr>
+              <w:t xml:space="preserve">Team player </w:t>
+            </w:r>
+            <w:bookmarkStart w:id="0" w:name="_GoBack"/>
+            <w:bookmarkEnd w:id="0"/>
           </w:p>
           <w:p>
             <w:pPr>
@@ -8991,6 +9033,7 @@
     <w:rsid w:val="0009150F"/>
     <w:rsid w:val="005D5245"/>
     <w:rsid w:val="009A05A8"/>
+    <w:rsid w:val="00C77463"/>
     <w:rsid w:val="00E8496F"/>
     <w:rsid w:val="00F76AE6"/>
     <w:rsid w:val="00FE2367"/>
@@ -10024,23 +10067,6 @@
 </file>
 
 <file path=customXml/item1.xml><?xml version="1.0" encoding="utf-8"?>
-<p:properties xmlns:p="http://schemas.microsoft.com/office/2006/metadata/properties" xmlns:xsi="http://www.w3.org/2001/XMLSchema-instance" xmlns:pc="http://schemas.microsoft.com/office/infopath/2007/PartnerControls">
-  <documentManagement>
-    <MediaServiceKeyPoints xmlns="71af3243-3dd4-4a8d-8c0d-dd76da1f02a5" xsi:nil="true"/>
-  </documentManagement>
-</p:properties>
-</file>
-
-<file path=customXml/item2.xml><?xml version="1.0" encoding="utf-8"?>
-<?mso-contentType ?>
-<FormTemplates xmlns="http://schemas.microsoft.com/sharepoint/v3/contenttype/forms">
-  <Display>DocumentLibraryForm</Display>
-  <Edit>DocumentLibraryForm</Edit>
-  <New>DocumentLibraryForm</New>
-</FormTemplates>
-</file>
-
-<file path=customXml/item3.xml><?xml version="1.0" encoding="utf-8"?>
 <ct:contentTypeSchema xmlns:ct="http://schemas.microsoft.com/office/2006/metadata/contentType" xmlns:ma="http://schemas.microsoft.com/office/2006/metadata/properties/metaAttributes" ct:_="" ma:_="" ma:contentTypeName="Document" ma:contentTypeID="0x01010079F111ED35F8CC479449609E8A0923A6" ma:contentTypeVersion="11" ma:contentTypeDescription="Create a new document." ma:contentTypeScope="" ma:versionID="9677210f24a1be23c92c90fd886aa0aa">
   <xsd:schema xmlns:xsd="http://www.w3.org/2001/XMLSchema" xmlns:xs="http://www.w3.org/2001/XMLSchema" xmlns:p="http://schemas.microsoft.com/office/2006/metadata/properties" xmlns:ns2="71af3243-3dd4-4a8d-8c0d-dd76da1f02a5" xmlns:ns3="16c05727-aa75-4e4a-9b5f-8a80a1165891" targetNamespace="http://schemas.microsoft.com/office/2006/metadata/properties" ma:root="true" ma:fieldsID="60e05723c5c1908df1a1a4ebf11d344e" ns2:_="" ns3:_="">
     <xsd:import namespace="71af3243-3dd4-4a8d-8c0d-dd76da1f02a5"/>
@@ -10251,29 +10277,28 @@
 </ct:contentTypeSchema>
 </file>
 
+<file path=customXml/item2.xml><?xml version="1.0" encoding="utf-8"?>
+<?mso-contentType ?>
+<FormTemplates xmlns="http://schemas.microsoft.com/sharepoint/v3/contenttype/forms">
+  <Display>DocumentLibraryForm</Display>
+  <Edit>DocumentLibraryForm</Edit>
+  <New>DocumentLibraryForm</New>
+</FormTemplates>
+</file>
+
+<file path=customXml/item3.xml><?xml version="1.0" encoding="utf-8"?>
+<p:properties xmlns:p="http://schemas.microsoft.com/office/2006/metadata/properties" xmlns:xsi="http://www.w3.org/2001/XMLSchema-instance" xmlns:pc="http://schemas.microsoft.com/office/infopath/2007/PartnerControls">
+  <documentManagement>
+    <MediaServiceKeyPoints xmlns="71af3243-3dd4-4a8d-8c0d-dd76da1f02a5" xsi:nil="true"/>
+  </documentManagement>
+</p:properties>
+</file>
+
 <file path=customXml/item4.xml><?xml version="1.0" encoding="utf-8"?>
 <b:Sources xmlns:b="http://schemas.openxmlformats.org/officeDocument/2006/bibliography" xmlns="http://schemas.openxmlformats.org/officeDocument/2006/bibliography" SelectedStyle="/APASixthEditionOfficeOnline.xsl" StyleName="APA" Version="6"/>
 </file>
 
 <file path=customXml/itemProps1.xml><?xml version="1.0" encoding="utf-8"?>
-<ds:datastoreItem xmlns:ds="http://schemas.openxmlformats.org/officeDocument/2006/customXml" ds:itemID="{5D2A0ED9-2391-4A05-BC12-9CE10F8C80AB}">
-  <ds:schemaRefs>
-    <ds:schemaRef ds:uri="http://schemas.microsoft.com/office/2006/metadata/properties"/>
-    <ds:schemaRef ds:uri="http://schemas.microsoft.com/office/infopath/2007/PartnerControls"/>
-    <ds:schemaRef ds:uri="71af3243-3dd4-4a8d-8c0d-dd76da1f02a5"/>
-  </ds:schemaRefs>
-</ds:datastoreItem>
-</file>
-
-<file path=customXml/itemProps2.xml><?xml version="1.0" encoding="utf-8"?>
-<ds:datastoreItem xmlns:ds="http://schemas.openxmlformats.org/officeDocument/2006/customXml" ds:itemID="{16F1EE27-5DCD-4919-A0F5-6C11B6D08041}">
-  <ds:schemaRefs>
-    <ds:schemaRef ds:uri="http://schemas.microsoft.com/sharepoint/v3/contenttype/forms"/>
-  </ds:schemaRefs>
-</ds:datastoreItem>
-</file>
-
-<file path=customXml/itemProps3.xml><?xml version="1.0" encoding="utf-8"?>
 <ds:datastoreItem xmlns:ds="http://schemas.openxmlformats.org/officeDocument/2006/customXml" ds:itemID="{BFCECDDF-0470-4E3C-AABB-69366579ECD9}">
   <ds:schemaRefs>
     <ds:schemaRef ds:uri="http://schemas.microsoft.com/office/2006/metadata/contentType"/>
@@ -10292,8 +10317,26 @@
 </ds:datastoreItem>
 </file>
 
+<file path=customXml/itemProps2.xml><?xml version="1.0" encoding="utf-8"?>
+<ds:datastoreItem xmlns:ds="http://schemas.openxmlformats.org/officeDocument/2006/customXml" ds:itemID="{16F1EE27-5DCD-4919-A0F5-6C11B6D08041}">
+  <ds:schemaRefs>
+    <ds:schemaRef ds:uri="http://schemas.microsoft.com/sharepoint/v3/contenttype/forms"/>
+  </ds:schemaRefs>
+</ds:datastoreItem>
+</file>
+
+<file path=customXml/itemProps3.xml><?xml version="1.0" encoding="utf-8"?>
+<ds:datastoreItem xmlns:ds="http://schemas.openxmlformats.org/officeDocument/2006/customXml" ds:itemID="{5D2A0ED9-2391-4A05-BC12-9CE10F8C80AB}">
+  <ds:schemaRefs>
+    <ds:schemaRef ds:uri="http://schemas.microsoft.com/office/2006/metadata/properties"/>
+    <ds:schemaRef ds:uri="http://schemas.microsoft.com/office/infopath/2007/PartnerControls"/>
+    <ds:schemaRef ds:uri="71af3243-3dd4-4a8d-8c0d-dd76da1f02a5"/>
+  </ds:schemaRefs>
+</ds:datastoreItem>
+</file>
+
 <file path=customXml/itemProps4.xml><?xml version="1.0" encoding="utf-8"?>
-<ds:datastoreItem xmlns:ds="http://schemas.openxmlformats.org/officeDocument/2006/customXml" ds:itemID="{7B6908D3-BFB8-4CDF-ACA0-74C2F4C731BF}">
+<ds:datastoreItem xmlns:ds="http://schemas.openxmlformats.org/officeDocument/2006/customXml" ds:itemID="{D0269044-1896-4687-89AE-7ED0A7EF7AD0}">
   <ds:schemaRefs>
     <ds:schemaRef ds:uri="http://schemas.openxmlformats.org/officeDocument/2006/bibliography"/>
   </ds:schemaRefs>

</xml_diff>